<commit_message>
Added ad preferences and connected to firestore
</commit_message>
<xml_diff>
--- a/Ad Images_Videos/ADVERTISEMENT SOURCES.docx
+++ b/Ad Images_Videos/ADVERTISEMENT SOURCES.docx
@@ -53,6 +53,80 @@
           <w:szCs w:val="24"/>
         </w:rPr>
       </w:pPr>
+      <w:r>
+        <w:rPr>
+          <w:rFonts w:ascii="Times New Roman" w:hAnsi="Times New Roman" w:cs="Times New Roman"/>
+          <w:sz w:val="24"/>
+          <w:szCs w:val="24"/>
+        </w:rPr>
+        <w:t xml:space="preserve">Bing </w:t>
+      </w:r>
+      <w:r>
+        <w:rPr>
+          <w:rFonts w:ascii="Times New Roman" w:hAnsi="Times New Roman" w:cs="Times New Roman"/>
+          <w:sz w:val="24"/>
+          <w:szCs w:val="24"/>
+        </w:rPr>
+        <w:t>image search</w:t>
+      </w:r>
+    </w:p>
+    <w:p>
+      <w:pPr>
+        <w:rPr>
+          <w:rFonts w:ascii="Times New Roman" w:hAnsi="Times New Roman" w:cs="Times New Roman"/>
+          <w:sz w:val="24"/>
+          <w:szCs w:val="24"/>
+        </w:rPr>
+      </w:pPr>
+    </w:p>
+    <w:p>
+      <w:pPr>
+        <w:rPr>
+          <w:rFonts w:ascii="Times New Roman" w:hAnsi="Times New Roman" w:cs="Times New Roman"/>
+          <w:b/>
+          <w:sz w:val="24"/>
+          <w:szCs w:val="24"/>
+          <w:u w:val="single"/>
+        </w:rPr>
+      </w:pPr>
+      <w:r>
+        <w:rPr>
+          <w:rFonts w:ascii="Times New Roman" w:hAnsi="Times New Roman" w:cs="Times New Roman"/>
+          <w:b/>
+          <w:sz w:val="24"/>
+          <w:szCs w:val="24"/>
+          <w:u w:val="single"/>
+        </w:rPr>
+        <w:t>Video Game Ads</w:t>
+      </w:r>
+    </w:p>
+    <w:p>
+      <w:pPr>
+        <w:rPr>
+          <w:rFonts w:ascii="Times New Roman" w:hAnsi="Times New Roman" w:cs="Times New Roman"/>
+          <w:sz w:val="24"/>
+          <w:szCs w:val="24"/>
+        </w:rPr>
+      </w:pPr>
+      <w:r>
+        <w:rPr>
+          <w:rFonts w:ascii="Times New Roman" w:hAnsi="Times New Roman" w:cs="Times New Roman"/>
+          <w:sz w:val="24"/>
+          <w:szCs w:val="24"/>
+        </w:rPr>
+        <w:t>Bing image search</w:t>
+      </w:r>
+    </w:p>
+    <w:p>
+      <w:pPr>
+        <w:rPr>
+          <w:rFonts w:ascii="Times New Roman" w:hAnsi="Times New Roman" w:cs="Times New Roman"/>
+          <w:sz w:val="24"/>
+          <w:szCs w:val="24"/>
+        </w:rPr>
+      </w:pPr>
+      <w:bookmarkStart w:id="0" w:name="_GoBack"/>
+      <w:bookmarkEnd w:id="0"/>
     </w:p>
     <w:p>
       <w:pPr>
@@ -123,8 +197,6 @@
           <w:szCs w:val="24"/>
         </w:rPr>
       </w:pPr>
-      <w:bookmarkStart w:id="0" w:name="_GoBack"/>
-      <w:bookmarkEnd w:id="0"/>
     </w:p>
     <w:p>
       <w:pPr>

</xml_diff>